<commit_message>
Fix: Corrige templates, app.py e renomeia .gitignore
</commit_message>
<xml_diff>
--- a/templates_docx/template_cesas.docx
+++ b/templates_docx/template_cesas.docx
@@ -56,9 +56,8 @@
           <w:sz w:val="23"/>
           <w:szCs w:val="23"/>
         </w:rPr>
-        <w:t>{{TIPO_PROJETO}} Nº {{</w:t>
-      </w:r>
-      <w:proofErr w:type="gramStart"/>
+        <w:t xml:space="preserve">{{TIPO_PROJETO}} Nº </w:t>
+      </w:r>
       <w:r>
         <w:rPr>
           <w:rFonts w:ascii="Arial" w:hAnsi="Arial" w:cs="Arial"/>
@@ -66,9 +65,8 @@
           <w:sz w:val="23"/>
           <w:szCs w:val="23"/>
         </w:rPr>
-        <w:t>NUMERO</w:t>
-      </w:r>
-      <w:proofErr w:type="gramEnd"/>
+        <w:t>{{NUMERO_PROJETO}},</w:t>
+      </w:r>
       <w:r>
         <w:rPr>
           <w:rFonts w:ascii="Arial" w:hAnsi="Arial" w:cs="Arial"/>
@@ -76,7 +74,7 @@
           <w:sz w:val="23"/>
           <w:szCs w:val="23"/>
         </w:rPr>
-        <w:t>_PROJETO}}, DE {{DATA_PROJETO}}</w:t>
+        <w:t xml:space="preserve"> DE {{DATA_PROJETO}}</w:t>
       </w:r>
     </w:p>
     <w:p>
@@ -142,27 +140,7 @@
           <w:sz w:val="24"/>
           <w:szCs w:val="24"/>
         </w:rPr>
-        <w:t>O {{TIPO_PROJETO}} nº {{</w:t>
-      </w:r>
-      <w:proofErr w:type="gramStart"/>
-      <w:r>
-        <w:rPr>
-          <w:rFonts w:ascii="Arial" w:hAnsi="Arial" w:cs="Arial"/>
-          <w:color w:val="000000" w:themeColor="text1"/>
-          <w:sz w:val="24"/>
-          <w:szCs w:val="24"/>
-        </w:rPr>
-        <w:t>NUMERO</w:t>
-      </w:r>
-      <w:proofErr w:type="gramEnd"/>
-      <w:r>
-        <w:rPr>
-          <w:rFonts w:ascii="Arial" w:hAnsi="Arial" w:cs="Arial"/>
-          <w:color w:val="000000" w:themeColor="text1"/>
-          <w:sz w:val="24"/>
-          <w:szCs w:val="24"/>
-        </w:rPr>
-        <w:t>_PROJETO}}, {{REGIME_URGENCIA}} de autoria do {{AUTORIA}}, “{{EMENTA}}”.</w:t>
+        <w:t>O {{TIPO_PROJETO}} nº {{NUMERO_PROJETO}}, {{REGIME_URGENCIA}} de autoria do {{AUTORIA}}, “{{EMENTA}}”.</w:t>
       </w:r>
     </w:p>
     <w:p>
@@ -204,97 +182,7 @@
           <w:sz w:val="24"/>
           <w:szCs w:val="24"/>
         </w:rPr>
-        <w:t>Nos termos do Regimento Interno, a propositura foi protocolada no dia {{DATA_PROTOCOLO</w:t>
-      </w:r>
-      <w:proofErr w:type="gramStart"/>
-      <w:r>
-        <w:rPr>
-          <w:rFonts w:ascii="Arial" w:hAnsi="Arial" w:cs="Arial"/>
-          <w:sz w:val="24"/>
-          <w:szCs w:val="24"/>
-        </w:rPr>
-        <w:t>}}{</w:t>
-      </w:r>
-      <w:proofErr w:type="gramEnd"/>
-      <w:r>
-        <w:rPr>
-          <w:rFonts w:ascii="Arial" w:hAnsi="Arial" w:cs="Arial"/>
-          <w:sz w:val="24"/>
-          <w:szCs w:val="24"/>
-        </w:rPr>
-        <w:t>{TEXTO_APRESENTACAO}}. [</w:t>
-      </w:r>
-      <w:proofErr w:type="spellStart"/>
-      <w:r>
-        <w:rPr>
-          <w:rFonts w:ascii="Arial" w:hAnsi="Arial" w:cs="Arial"/>
-          <w:sz w:val="24"/>
-          <w:szCs w:val="24"/>
-        </w:rPr>
-        <w:t>cite_</w:t>
-      </w:r>
-      <w:proofErr w:type="gramStart"/>
-      <w:r>
-        <w:rPr>
-          <w:rFonts w:ascii="Arial" w:hAnsi="Arial" w:cs="Arial"/>
-          <w:sz w:val="24"/>
-          <w:szCs w:val="24"/>
-        </w:rPr>
-        <w:t>start</w:t>
-      </w:r>
-      <w:proofErr w:type="spellEnd"/>
-      <w:r>
-        <w:rPr>
-          <w:rFonts w:ascii="Arial" w:hAnsi="Arial" w:cs="Arial"/>
-          <w:sz w:val="24"/>
-          <w:szCs w:val="24"/>
-        </w:rPr>
-        <w:t>]A</w:t>
-      </w:r>
-      <w:proofErr w:type="gramEnd"/>
-      <w:r>
-        <w:rPr>
-          <w:rFonts w:ascii="Arial" w:hAnsi="Arial" w:cs="Arial"/>
-          <w:sz w:val="24"/>
-          <w:szCs w:val="24"/>
-        </w:rPr>
-        <w:t xml:space="preserve"> proposição foi encaminhada à Comissão de Justiça e Redação, onde recebeu parecer favorável à sua tramitação. [cite: 1719] [</w:t>
-      </w:r>
-      <w:proofErr w:type="spellStart"/>
-      <w:r>
-        <w:rPr>
-          <w:rFonts w:ascii="Arial" w:hAnsi="Arial" w:cs="Arial"/>
-          <w:sz w:val="24"/>
-          <w:szCs w:val="24"/>
-        </w:rPr>
-        <w:t>cite_</w:t>
-      </w:r>
-      <w:proofErr w:type="gramStart"/>
-      <w:r>
-        <w:rPr>
-          <w:rFonts w:ascii="Arial" w:hAnsi="Arial" w:cs="Arial"/>
-          <w:sz w:val="24"/>
-          <w:szCs w:val="24"/>
-        </w:rPr>
-        <w:t>start</w:t>
-      </w:r>
-      <w:proofErr w:type="spellEnd"/>
-      <w:r>
-        <w:rPr>
-          <w:rFonts w:ascii="Arial" w:hAnsi="Arial" w:cs="Arial"/>
-          <w:sz w:val="24"/>
-          <w:szCs w:val="24"/>
-        </w:rPr>
-        <w:t>]Em</w:t>
-      </w:r>
-      <w:proofErr w:type="gramEnd"/>
-      <w:r>
-        <w:rPr>
-          <w:rFonts w:ascii="Arial" w:hAnsi="Arial" w:cs="Arial"/>
-          <w:sz w:val="24"/>
-          <w:szCs w:val="24"/>
-        </w:rPr>
-        <w:t xml:space="preserve"> seguida, o Projeto foi encaminhado à Comissão de Obras, Serviço Públicos e Atividades Privadas, e, por fim, a esta Comissão de Educação, Saúde e Assistência Social, a fim de ser analisada, conforme previsto no artigo 47 do Regimento Interno. [cite: 1720] </w:t>
+        <w:t xml:space="preserve">Nos termos do Regimento Interno, a propositura foi protocolada no dia {{DATA_PROTOCOLO}}{{TEXTO_APRESENTACAO}}. [cite_start]A proposição foi encaminhada à Comissão de Justiça e Redação, onde recebeu parecer favorável à sua tramitação. [cite: 1719] [cite_start]Em seguida, o Projeto foi encaminhado à Comissão de Obras, Serviço Públicos e Atividades Privadas, e, por fim, a esta Comissão de Educação, Saúde e Assistência Social, a fim de ser analisada, conforme previsto no artigo 47 do Regimento Interno. [cite: 1720] </w:t>
       </w:r>
     </w:p>
     <w:p>
@@ -335,37 +223,7 @@
           <w:sz w:val="24"/>
           <w:szCs w:val="24"/>
         </w:rPr>
-        <w:t>[</w:t>
-      </w:r>
-      <w:proofErr w:type="spellStart"/>
-      <w:r>
-        <w:rPr>
-          <w:rFonts w:ascii="Arial" w:hAnsi="Arial" w:cs="Arial"/>
-          <w:bCs/>
-          <w:sz w:val="24"/>
-          <w:szCs w:val="24"/>
-        </w:rPr>
-        <w:t>cite_</w:t>
-      </w:r>
-      <w:proofErr w:type="gramStart"/>
-      <w:r>
-        <w:rPr>
-          <w:rFonts w:ascii="Arial" w:hAnsi="Arial" w:cs="Arial"/>
-          <w:bCs/>
-          <w:sz w:val="24"/>
-          <w:szCs w:val="24"/>
-        </w:rPr>
-        <w:t>start</w:t>
-      </w:r>
-      <w:proofErr w:type="spellEnd"/>
-      <w:r>
-        <w:rPr>
-          <w:rFonts w:ascii="Arial" w:hAnsi="Arial" w:cs="Arial"/>
-          <w:bCs/>
-          <w:sz w:val="24"/>
-          <w:szCs w:val="24"/>
-        </w:rPr>
-        <w:t>]</w:t>
+        <w:t>[cite_start]</w:t>
       </w:r>
       <w:r>
         <w:rPr>
@@ -377,7 +235,6 @@
         </w:rPr>
         <w:t>CONCLUSÃO</w:t>
       </w:r>
-      <w:proofErr w:type="gramEnd"/>
       <w:r>
         <w:rPr>
           <w:rFonts w:ascii="Arial" w:hAnsi="Arial" w:cs="Arial"/>
@@ -392,61 +249,7 @@
           <w:sz w:val="24"/>
           <w:szCs w:val="24"/>
         </w:rPr>
-        <w:t>Analisando detidamente, nada se encontrou que contrarie a presente propositura. [cite: 1722] [</w:t>
-      </w:r>
-      <w:proofErr w:type="spellStart"/>
-      <w:r>
-        <w:rPr>
-          <w:rFonts w:ascii="Arial" w:hAnsi="Arial" w:cs="Arial"/>
-          <w:sz w:val="24"/>
-          <w:szCs w:val="24"/>
-        </w:rPr>
-        <w:t>cite_</w:t>
-      </w:r>
-      <w:proofErr w:type="gramStart"/>
-      <w:r>
-        <w:rPr>
-          <w:rFonts w:ascii="Arial" w:hAnsi="Arial" w:cs="Arial"/>
-          <w:sz w:val="24"/>
-          <w:szCs w:val="24"/>
-        </w:rPr>
-        <w:t>start</w:t>
-      </w:r>
-      <w:proofErr w:type="spellEnd"/>
-      <w:r>
-        <w:rPr>
-          <w:rFonts w:ascii="Arial" w:hAnsi="Arial" w:cs="Arial"/>
-          <w:sz w:val="24"/>
-          <w:szCs w:val="24"/>
-        </w:rPr>
-        <w:t>]Assim</w:t>
-      </w:r>
-      <w:proofErr w:type="gramEnd"/>
-      <w:r>
-        <w:rPr>
-          <w:rFonts w:ascii="Arial" w:hAnsi="Arial" w:cs="Arial"/>
-          <w:sz w:val="24"/>
-          <w:szCs w:val="24"/>
-        </w:rPr>
-        <w:t xml:space="preserve"> sendo, voto favoravelmente à tramitação do {{TIPO_PROJETO}} nº {{</w:t>
-      </w:r>
-      <w:proofErr w:type="gramStart"/>
-      <w:r>
-        <w:rPr>
-          <w:rFonts w:ascii="Arial" w:hAnsi="Arial" w:cs="Arial"/>
-          <w:sz w:val="24"/>
-          <w:szCs w:val="24"/>
-        </w:rPr>
-        <w:t>NUMERO</w:t>
-      </w:r>
-      <w:proofErr w:type="gramEnd"/>
-      <w:r>
-        <w:rPr>
-          <w:rFonts w:ascii="Arial" w:hAnsi="Arial" w:cs="Arial"/>
-          <w:sz w:val="24"/>
-          <w:szCs w:val="24"/>
-        </w:rPr>
-        <w:t xml:space="preserve">_PROJETO}}, de autoria do </w:t>
+        <w:t xml:space="preserve">Analisando detidamente, nada se encontrou que contrarie a presente propositura. [cite: 1722] [cite_start]Assim sendo, voto favoravelmente à tramitação do {{TIPO_PROJETO}} nº {{NUMERO_PROJETO}}, de autoria do </w:t>
       </w:r>
       <w:r>
         <w:rPr>
@@ -608,37 +411,7 @@
           <w:szCs w:val="24"/>
         </w:rPr>
         <w:lastRenderedPageBreak/>
-        <w:t>[</w:t>
-      </w:r>
-      <w:proofErr w:type="spellStart"/>
-      <w:r>
-        <w:rPr>
-          <w:rFonts w:ascii="Arial" w:hAnsi="Arial" w:cs="Arial"/>
-          <w:bCs/>
-          <w:sz w:val="24"/>
-          <w:szCs w:val="24"/>
-        </w:rPr>
-        <w:t>cite_</w:t>
-      </w:r>
-      <w:proofErr w:type="gramStart"/>
-      <w:r>
-        <w:rPr>
-          <w:rFonts w:ascii="Arial" w:hAnsi="Arial" w:cs="Arial"/>
-          <w:bCs/>
-          <w:sz w:val="24"/>
-          <w:szCs w:val="24"/>
-        </w:rPr>
-        <w:t>start</w:t>
-      </w:r>
-      <w:proofErr w:type="spellEnd"/>
-      <w:r>
-        <w:rPr>
-          <w:rFonts w:ascii="Arial" w:hAnsi="Arial" w:cs="Arial"/>
-          <w:bCs/>
-          <w:sz w:val="24"/>
-          <w:szCs w:val="24"/>
-        </w:rPr>
-        <w:t>]</w:t>
+        <w:t>[cite_start]</w:t>
       </w:r>
       <w:r>
         <w:rPr>
@@ -650,7 +423,6 @@
         </w:rPr>
         <w:t>DECISÃO</w:t>
       </w:r>
-      <w:proofErr w:type="gramEnd"/>
       <w:r>
         <w:rPr>
           <w:rFonts w:ascii="Arial" w:hAnsi="Arial" w:cs="Arial"/>

</xml_diff>

<commit_message>
Fix: Corrige placeholders corrompidos nos templates (CFO, CESAS, COSPAP)
</commit_message>
<xml_diff>
--- a/templates_docx/template_cesas.docx
+++ b/templates_docx/template_cesas.docx
@@ -28,7 +28,7 @@
           <w:sz w:val="23"/>
           <w:szCs w:val="23"/>
         </w:rPr>
-        <w:t xml:space="preserve">PARECER Nº {{NUMERO_PARECER}} DA COMISSÃO DE EDUCAÇÃO, SAÚDE E ASSIST. SOCIAL SOBRE O </w:t>
+        <w:t xml:space="preserve">PARECER Nº {{NUMERO_PARECER}} DA COMISSÃO DE EDUCAÇÃO, SAÚDE E ASSIST. SOCIAL </w:t>
       </w:r>
     </w:p>
     <w:p>
@@ -140,7 +140,7 @@
           <w:sz w:val="24"/>
           <w:szCs w:val="24"/>
         </w:rPr>
-        <w:t>O {{TIPO_PROJETO}} nº {{NUMERO_PROJETO}}, {{REGIME_URGENCIA}} de autoria do {{AUTORIA}}, “{{EMENTA}}”.</w:t>
+        <w:t>O {{TIPO_PROJETO}} nº {{NUMERO_PROJETO}}, {{REGIME_URGENCIA}} de autoria do {{AUTORIA}}, {{EMENTA}}.</w:t>
       </w:r>
     </w:p>
     <w:p>
@@ -182,7 +182,7 @@
           <w:sz w:val="24"/>
           <w:szCs w:val="24"/>
         </w:rPr>
-        <w:t xml:space="preserve">Nos termos do Regimento Interno, a propositura foi protocolada no dia {{DATA_PROTOCOLO}}{{TEXTO_APRESENTACAO}}. [cite_start]A proposição foi encaminhada à Comissão de Justiça e Redação, onde recebeu parecer favorável à sua tramitação. [cite: 1719] [cite_start]Em seguida, o Projeto foi encaminhado à Comissão de Obras, Serviço Públicos e Atividades Privadas, e, por fim, a esta Comissão de Educação, Saúde e Assistência Social, a fim de ser analisada, conforme previsto no artigo 47 do Regimento Interno. [cite: 1720] </w:t>
+        <w:t>Nos termos do Regimento Interno, a propositura foi protocolada no dia {{DATA_PROTOCOLO}}{{TEXTO_APRESENTACAO}}. A proposição foi encaminhada à Comissão de Justiça e Redação, onde recebeu parecer favorável à sua tramitação. Em seguida, o Projeto foi encaminhado à Comissão de Obras, Serviço Públicos e Atividades Privadas, e, por fim, a esta Comissão de Educação, Saúde e Assistência Social, a fim de ser analisada, conforme previsto no artigo 47 do Regimento Interno.</w:t>
       </w:r>
     </w:p>
     <w:p>
@@ -219,15 +219,6 @@
       <w:r>
         <w:rPr>
           <w:rFonts w:ascii="Arial" w:hAnsi="Arial" w:cs="Arial"/>
-          <w:bCs/>
-          <w:sz w:val="24"/>
-          <w:szCs w:val="24"/>
-        </w:rPr>
-        <w:t>[cite_start]</w:t>
-      </w:r>
-      <w:r>
-        <w:rPr>
-          <w:rFonts w:ascii="Arial" w:hAnsi="Arial" w:cs="Arial"/>
           <w:b/>
           <w:sz w:val="24"/>
           <w:szCs w:val="24"/>
@@ -249,7 +240,7 @@
           <w:sz w:val="24"/>
           <w:szCs w:val="24"/>
         </w:rPr>
-        <w:t xml:space="preserve">Analisando detidamente, nada se encontrou que contrarie a presente propositura. [cite: 1722] [cite_start]Assim sendo, voto favoravelmente à tramitação do {{TIPO_PROJETO}} nº {{NUMERO_PROJETO}}, de autoria do </w:t>
+        <w:t xml:space="preserve">Analisando detidamente, nada se encontrou que contrarie a presente propositura. Assim sendo, voto favoravelmente à tramitação do {{TIPO_PROJETO}} nº {{NUMERO_PROJETO}}, de autoria do </w:t>
       </w:r>
       <w:r>
         <w:rPr>
@@ -266,7 +257,7 @@
           <w:sz w:val="24"/>
           <w:szCs w:val="24"/>
         </w:rPr>
-        <w:t xml:space="preserve">. [cite: 1723] </w:t>
+        <w:t xml:space="preserve">. </w:t>
       </w:r>
     </w:p>
     <w:p>
@@ -399,28 +390,32 @@
         <w:jc w:val="both"/>
         <w:rPr>
           <w:rFonts w:ascii="Arial" w:hAnsi="Arial" w:cs="Arial"/>
-          <w:sz w:val="24"/>
-          <w:szCs w:val="24"/>
-        </w:rPr>
-      </w:pPr>
-      <w:r>
-        <w:rPr>
-          <w:rFonts w:ascii="Arial" w:hAnsi="Arial" w:cs="Arial"/>
-          <w:bCs/>
-          <w:sz w:val="24"/>
-          <w:szCs w:val="24"/>
+          <w:b/>
+          <w:sz w:val="24"/>
+          <w:szCs w:val="24"/>
+          <w:u w:val="single"/>
+        </w:rPr>
+      </w:pPr>
+    </w:p>
+    <w:p>
+      <w:pPr>
+        <w:spacing w:after="160" w:line="360" w:lineRule="auto"/>
+        <w:jc w:val="both"/>
+        <w:rPr>
+          <w:rFonts w:ascii="Arial" w:hAnsi="Arial" w:cs="Arial"/>
+          <w:sz w:val="24"/>
+          <w:szCs w:val="24"/>
+        </w:rPr>
+      </w:pPr>
+      <w:r>
+        <w:rPr>
+          <w:rFonts w:ascii="Arial" w:hAnsi="Arial" w:cs="Arial"/>
+          <w:b/>
+          <w:sz w:val="24"/>
+          <w:szCs w:val="24"/>
+          <w:u w:val="single"/>
         </w:rPr>
         <w:lastRenderedPageBreak/>
-        <w:t>[cite_start]</w:t>
-      </w:r>
-      <w:r>
-        <w:rPr>
-          <w:rFonts w:ascii="Arial" w:hAnsi="Arial" w:cs="Arial"/>
-          <w:b/>
-          <w:sz w:val="24"/>
-          <w:szCs w:val="24"/>
-          <w:u w:val="single"/>
-        </w:rPr>
         <w:t>DECISÃO</w:t>
       </w:r>
       <w:r>
@@ -482,17 +477,6 @@
           <w:szCs w:val="24"/>
         </w:rPr>
         <w:t xml:space="preserve"> à matéria em questão.</w:t>
-      </w:r>
-      <w:r>
-        <w:t xml:space="preserve"> </w:t>
-      </w:r>
-      <w:r>
-        <w:rPr>
-          <w:rFonts w:ascii="Arial" w:hAnsi="Arial" w:cs="Arial"/>
-          <w:sz w:val="24"/>
-          <w:szCs w:val="24"/>
-        </w:rPr>
-        <w:t>[cite: 1728]</w:t>
       </w:r>
     </w:p>
     <w:p>

</xml_diff>

<commit_message>
Fix: Ajustes finais de formatação nos templates docx
</commit_message>
<xml_diff>
--- a/templates_docx/template_cesas.docx
+++ b/templates_docx/template_cesas.docx
@@ -28,7 +28,25 @@
           <w:sz w:val="23"/>
           <w:szCs w:val="23"/>
         </w:rPr>
-        <w:t xml:space="preserve">PARECER Nº {{NUMERO_PARECER}} DA COMISSÃO DE EDUCAÇÃO, SAÚDE E ASSIST. SOCIAL </w:t>
+        <w:t xml:space="preserve">PARECER Nº </w:t>
+      </w:r>
+      <w:r>
+        <w:rPr>
+          <w:rFonts w:ascii="Arial" w:hAnsi="Arial" w:cs="Arial"/>
+          <w:b/>
+          <w:sz w:val="23"/>
+          <w:szCs w:val="23"/>
+        </w:rPr>
+        <w:t>{{NUMERO_PARECER}}</w:t>
+      </w:r>
+      <w:r>
+        <w:rPr>
+          <w:rFonts w:ascii="Arial" w:hAnsi="Arial" w:cs="Arial"/>
+          <w:b/>
+          <w:sz w:val="23"/>
+          <w:szCs w:val="23"/>
+        </w:rPr>
+        <w:t xml:space="preserve"> DA COMISSÃO DE EDUCAÇÃO, SAÚDE E ASSIST. SOCIAL </w:t>
       </w:r>
     </w:p>
     <w:p>
@@ -182,7 +200,23 @@
           <w:sz w:val="24"/>
           <w:szCs w:val="24"/>
         </w:rPr>
-        <w:t>Nos termos do Regimento Interno, a propositura foi protocolada no dia {{DATA_PROTOCOLO}}{{TEXTO_APRESENTACAO}}. A proposição foi encaminhada à Comissão de Justiça e Redação, onde recebeu parecer favorável à sua tramitação. Em seguida, o Projeto foi encaminhado à Comissão de Obras, Serviço Públicos e Atividades Privadas, e, por fim, a esta Comissão de Educação, Saúde e Assistência Social, a fim de ser analisada, conforme previsto no artigo 47 do Regimento Interno.</w:t>
+        <w:t xml:space="preserve">Nos termos do Regimento Interno, a propositura foi protocolada no dia </w:t>
+      </w:r>
+      <w:r>
+        <w:rPr>
+          <w:rFonts w:ascii="Arial" w:hAnsi="Arial" w:cs="Arial"/>
+          <w:sz w:val="24"/>
+          <w:szCs w:val="24"/>
+        </w:rPr>
+        <w:t>{{DATA_PROTOCOLO}}{{TEXTO_APRESENTACAO}}</w:t>
+      </w:r>
+      <w:r>
+        <w:rPr>
+          <w:rFonts w:ascii="Arial" w:hAnsi="Arial" w:cs="Arial"/>
+          <w:sz w:val="24"/>
+          <w:szCs w:val="24"/>
+        </w:rPr>
+        <w:t>. A proposição foi encaminhada à Comissão de Justiça e Redação, onde recebeu parecer favorável à sua tramitação. Em seguida, o Projeto foi encaminhado à Comissão de Obras, Serviço Públicos e Atividades Privadas, e, por fim, a esta Comissão de Educação, Saúde e Assistência Social, a fim de ser analisada, conforme previsto no artigo 47 do Regimento Interno.</w:t>
       </w:r>
     </w:p>
     <w:p>
@@ -240,7 +274,23 @@
           <w:sz w:val="24"/>
           <w:szCs w:val="24"/>
         </w:rPr>
-        <w:t xml:space="preserve">Analisando detidamente, nada se encontrou que contrarie a presente propositura. Assim sendo, voto favoravelmente à tramitação do {{TIPO_PROJETO}} nº {{NUMERO_PROJETO}}, de autoria do </w:t>
+        <w:t xml:space="preserve">Analisando detidamente, nada se encontrou que contrarie a presente propositura. Assim sendo, voto favoravelmente à tramitação do {{TIPO_PROJETO}} nº </w:t>
+      </w:r>
+      <w:r>
+        <w:rPr>
+          <w:rFonts w:ascii="Arial" w:hAnsi="Arial" w:cs="Arial"/>
+          <w:sz w:val="24"/>
+          <w:szCs w:val="24"/>
+        </w:rPr>
+        <w:t>{{NUMERO_PROJETO}}</w:t>
+      </w:r>
+      <w:r>
+        <w:rPr>
+          <w:rFonts w:ascii="Arial" w:hAnsi="Arial" w:cs="Arial"/>
+          <w:sz w:val="24"/>
+          <w:szCs w:val="24"/>
+        </w:rPr>
+        <w:t xml:space="preserve">, de autoria do </w:t>
       </w:r>
       <w:r>
         <w:rPr>
@@ -302,7 +352,7 @@
     </w:p>
     <w:p>
       <w:pPr>
-        <w:spacing w:after="160" w:line="360" w:lineRule="auto"/>
+        <w:spacing w:line="360" w:lineRule="auto"/>
         <w:ind w:firstLine="851"/>
         <w:jc w:val="both"/>
         <w:rPr>
@@ -314,7 +364,7 @@
     </w:p>
     <w:p>
       <w:pPr>
-        <w:spacing w:after="160" w:line="360" w:lineRule="auto"/>
+        <w:spacing w:line="360" w:lineRule="auto"/>
         <w:jc w:val="center"/>
         <w:rPr>
           <w:rFonts w:ascii="Arial" w:hAnsi="Arial" w:cs="Arial"/>
@@ -337,7 +387,7 @@
     </w:p>
     <w:p>
       <w:pPr>
-        <w:spacing w:after="160" w:line="360" w:lineRule="auto"/>
+        <w:spacing w:line="360" w:lineRule="auto"/>
         <w:jc w:val="center"/>
         <w:rPr>
           <w:rFonts w:ascii="Arial" w:hAnsi="Arial" w:cs="Arial"/>
@@ -403,6 +453,19 @@
         <w:jc w:val="both"/>
         <w:rPr>
           <w:rFonts w:ascii="Arial" w:hAnsi="Arial" w:cs="Arial"/>
+          <w:b/>
+          <w:sz w:val="24"/>
+          <w:szCs w:val="24"/>
+          <w:u w:val="single"/>
+        </w:rPr>
+      </w:pPr>
+    </w:p>
+    <w:p>
+      <w:pPr>
+        <w:spacing w:after="160" w:line="360" w:lineRule="auto"/>
+        <w:jc w:val="both"/>
+        <w:rPr>
+          <w:rFonts w:ascii="Arial" w:hAnsi="Arial" w:cs="Arial"/>
           <w:sz w:val="24"/>
           <w:szCs w:val="24"/>
         </w:rPr>
@@ -548,13 +611,17 @@
         <w:jc w:val="center"/>
         <w:rPr>
           <w:rFonts w:ascii="Arial" w:hAnsi="Arial" w:cs="Arial"/>
-          <w:sz w:val="24"/>
-          <w:szCs w:val="24"/>
-        </w:rPr>
-      </w:pPr>
-      <w:r>
-        <w:rPr>
-          <w:rFonts w:ascii="Arial" w:hAnsi="Arial" w:cs="Arial"/>
+          <w:b/>
+          <w:bCs/>
+          <w:sz w:val="24"/>
+          <w:szCs w:val="24"/>
+        </w:rPr>
+      </w:pPr>
+      <w:r>
+        <w:rPr>
+          <w:rFonts w:ascii="Arial" w:hAnsi="Arial" w:cs="Arial"/>
+          <w:b/>
+          <w:bCs/>
           <w:sz w:val="24"/>
           <w:szCs w:val="24"/>
         </w:rPr>
@@ -567,13 +634,17 @@
         <w:jc w:val="center"/>
         <w:rPr>
           <w:rFonts w:ascii="Arial" w:hAnsi="Arial" w:cs="Arial"/>
-          <w:sz w:val="24"/>
-          <w:szCs w:val="24"/>
-        </w:rPr>
-      </w:pPr>
-      <w:r>
-        <w:rPr>
-          <w:rFonts w:ascii="Arial" w:hAnsi="Arial" w:cs="Arial"/>
+          <w:b/>
+          <w:bCs/>
+          <w:sz w:val="24"/>
+          <w:szCs w:val="24"/>
+        </w:rPr>
+      </w:pPr>
+      <w:r>
+        <w:rPr>
+          <w:rFonts w:ascii="Arial" w:hAnsi="Arial" w:cs="Arial"/>
+          <w:b/>
+          <w:bCs/>
           <w:sz w:val="24"/>
           <w:szCs w:val="24"/>
         </w:rPr>
@@ -586,6 +657,8 @@
         <w:jc w:val="center"/>
         <w:rPr>
           <w:rFonts w:ascii="Arial" w:hAnsi="Arial" w:cs="Arial"/>
+          <w:b/>
+          <w:bCs/>
           <w:sz w:val="24"/>
           <w:szCs w:val="24"/>
         </w:rPr>
@@ -597,6 +670,8 @@
         <w:jc w:val="center"/>
         <w:rPr>
           <w:rFonts w:ascii="Arial" w:hAnsi="Arial" w:cs="Arial"/>
+          <w:b/>
+          <w:bCs/>
           <w:sz w:val="24"/>
           <w:szCs w:val="24"/>
         </w:rPr>
@@ -608,6 +683,8 @@
         <w:jc w:val="center"/>
         <w:rPr>
           <w:rFonts w:ascii="Arial" w:hAnsi="Arial" w:cs="Arial"/>
+          <w:b/>
+          <w:bCs/>
           <w:sz w:val="24"/>
           <w:szCs w:val="24"/>
         </w:rPr>
@@ -619,13 +696,17 @@
         <w:jc w:val="center"/>
         <w:rPr>
           <w:rFonts w:ascii="Arial" w:hAnsi="Arial" w:cs="Arial"/>
-          <w:sz w:val="24"/>
-          <w:szCs w:val="24"/>
-        </w:rPr>
-      </w:pPr>
-      <w:r>
-        <w:rPr>
-          <w:rFonts w:ascii="Arial" w:hAnsi="Arial" w:cs="Arial"/>
+          <w:b/>
+          <w:bCs/>
+          <w:sz w:val="24"/>
+          <w:szCs w:val="24"/>
+        </w:rPr>
+      </w:pPr>
+      <w:r>
+        <w:rPr>
+          <w:rFonts w:ascii="Arial" w:hAnsi="Arial" w:cs="Arial"/>
+          <w:b/>
+          <w:bCs/>
           <w:sz w:val="24"/>
           <w:szCs w:val="24"/>
         </w:rPr>
@@ -638,13 +719,17 @@
         <w:jc w:val="center"/>
         <w:rPr>
           <w:rFonts w:ascii="Arial" w:hAnsi="Arial" w:cs="Arial"/>
-          <w:sz w:val="24"/>
-          <w:szCs w:val="24"/>
-        </w:rPr>
-      </w:pPr>
-      <w:r>
-        <w:rPr>
-          <w:rFonts w:ascii="Arial" w:hAnsi="Arial" w:cs="Arial"/>
+          <w:b/>
+          <w:bCs/>
+          <w:sz w:val="24"/>
+          <w:szCs w:val="24"/>
+        </w:rPr>
+      </w:pPr>
+      <w:r>
+        <w:rPr>
+          <w:rFonts w:ascii="Arial" w:hAnsi="Arial" w:cs="Arial"/>
+          <w:b/>
+          <w:bCs/>
           <w:sz w:val="24"/>
           <w:szCs w:val="24"/>
         </w:rPr>

</xml_diff>

<commit_message>
Feat: Refatora templates para base.html e implementa acessibilidade
</commit_message>
<xml_diff>
--- a/templates_docx/template_cesas.docx
+++ b/templates_docx/template_cesas.docx
@@ -37,7 +37,16 @@
           <w:sz w:val="23"/>
           <w:szCs w:val="23"/>
         </w:rPr>
-        <w:t>{{NUMERO_PARECER}}</w:t>
+        <w:t>{{</w:t>
+      </w:r>
+      <w:r>
+        <w:rPr>
+          <w:rFonts w:ascii="Arial" w:hAnsi="Arial" w:cs="Arial"/>
+          <w:b/>
+          <w:sz w:val="23"/>
+          <w:szCs w:val="23"/>
+        </w:rPr>
+        <w:t>NUMERO_PARECER}}</w:t>
       </w:r>
       <w:r>
         <w:rPr>
@@ -83,7 +92,16 @@
           <w:sz w:val="23"/>
           <w:szCs w:val="23"/>
         </w:rPr>
-        <w:t>{{NUMERO_PROJETO}},</w:t>
+        <w:t>{{NUMERO_PROJETO}}</w:t>
+      </w:r>
+      <w:r>
+        <w:rPr>
+          <w:rFonts w:ascii="Arial" w:hAnsi="Arial" w:cs="Arial"/>
+          <w:b/>
+          <w:sz w:val="23"/>
+          <w:szCs w:val="23"/>
+        </w:rPr>
+        <w:t>,</w:t>
       </w:r>
       <w:r>
         <w:rPr>
@@ -208,7 +226,15 @@
           <w:sz w:val="24"/>
           <w:szCs w:val="24"/>
         </w:rPr>
-        <w:t>{{DATA_PROTOCOLO}}{{TEXTO_APRESENTACAO}}</w:t>
+        <w:t>{{DATA_PROTOCOLO}}</w:t>
+      </w:r>
+      <w:r>
+        <w:rPr>
+          <w:rFonts w:ascii="Arial" w:hAnsi="Arial" w:cs="Arial"/>
+          <w:sz w:val="24"/>
+          <w:szCs w:val="24"/>
+        </w:rPr>
+        <w:t>{{TEXTO_APRESENTACAO}}</w:t>
       </w:r>
       <w:r>
         <w:rPr>

</xml_diff>